<commit_message>
Added more info to summary 5
</commit_message>
<xml_diff>
--- a/Docs/Meetings Summary/meeting #5 summary.docx
+++ b/Docs/Meetings Summary/meeting #5 summary.docx
@@ -114,39 +114,7 @@
           <w:rtl/>
           <w:lang w:val="en-US"/>
         </w:rPr>
-        <w:t xml:space="preserve">לבדוק את </w:t>
-      </w:r>
-      <w:r>
-        <w:rPr>
-          <w:rFonts w:hint="cs"/>
-          <w:rtl/>
-          <w:lang w:val="en-US"/>
-        </w:rPr>
-        <w:t>הספריות</w:t>
-      </w:r>
-      <w:r>
-        <w:rPr>
-          <w:rFonts w:hint="cs"/>
-          <w:rtl/>
-          <w:lang w:val="en-US"/>
-        </w:rPr>
-        <w:t xml:space="preserve"> שקיימות </w:t>
-      </w:r>
-      <w:r>
-        <w:rPr>
-          <w:rFonts w:hint="cs"/>
-          <w:rtl/>
-          <w:lang w:val="en-US"/>
-        </w:rPr>
-        <w:t>בפיתון</w:t>
-      </w:r>
-      <w:r>
-        <w:rPr>
-          <w:rFonts w:hint="cs"/>
-          <w:rtl/>
-          <w:lang w:val="en-US"/>
-        </w:rPr>
-        <w:t xml:space="preserve"> על מנת לעבוד עם </w:t>
+        <w:t xml:space="preserve">לבדוק את הספריות שקיימות בפיתון על מנת לעבוד עם </w:t>
       </w:r>
       <w:r>
         <w:rPr>
@@ -435,6 +403,279 @@
       <w:pPr>
         <w:bidi/>
         <w:rPr>
+          <w:lang w:val="en-US"/>
+        </w:rPr>
+      </w:pPr>
+    </w:p>
+    <w:p>
+      <w:pPr>
+        <w:bidi/>
+        <w:rPr>
+          <w:rtl/>
+          <w:lang w:val="en-US"/>
+        </w:rPr>
+      </w:pPr>
+    </w:p>
+    <w:p>
+      <w:pPr>
+        <w:bidi/>
+        <w:rPr>
+          <w:rtl/>
+          <w:lang w:val="en-US"/>
+        </w:rPr>
+      </w:pPr>
+    </w:p>
+    <w:p>
+      <w:pPr>
+        <w:bidi/>
+        <w:rPr>
+          <w:lang w:val="en-US"/>
+        </w:rPr>
+      </w:pPr>
+    </w:p>
+    <w:p>
+      <w:pPr>
+        <w:bidi/>
+        <w:rPr>
+          <w:lang w:val="en-US"/>
+        </w:rPr>
+      </w:pPr>
+    </w:p>
+    <w:p>
+      <w:pPr>
+        <w:bidi/>
+        <w:rPr>
+          <w:lang w:val="en-US"/>
+        </w:rPr>
+      </w:pPr>
+    </w:p>
+    <w:p>
+      <w:pPr>
+        <w:bidi/>
+        <w:rPr>
+          <w:lang w:val="en-US"/>
+        </w:rPr>
+      </w:pPr>
+    </w:p>
+    <w:p>
+      <w:pPr>
+        <w:bidi/>
+        <w:rPr>
+          <w:lang w:val="en-US"/>
+        </w:rPr>
+      </w:pPr>
+    </w:p>
+    <w:p>
+      <w:pPr>
+        <w:bidi/>
+        <w:rPr>
+          <w:lang w:val="en-US"/>
+        </w:rPr>
+      </w:pPr>
+    </w:p>
+    <w:p>
+      <w:pPr>
+        <w:bidi/>
+        <w:rPr>
+          <w:lang w:val="en-US"/>
+        </w:rPr>
+      </w:pPr>
+    </w:p>
+    <w:p>
+      <w:pPr>
+        <w:bidi/>
+        <w:rPr>
+          <w:lang w:val="en-US"/>
+        </w:rPr>
+      </w:pPr>
+    </w:p>
+    <w:p>
+      <w:pPr>
+        <w:bidi/>
+        <w:rPr>
+          <w:lang w:val="en-US"/>
+        </w:rPr>
+      </w:pPr>
+    </w:p>
+    <w:p>
+      <w:pPr>
+        <w:bidi/>
+        <w:rPr>
+          <w:lang w:val="en-US"/>
+        </w:rPr>
+      </w:pPr>
+    </w:p>
+    <w:p>
+      <w:pPr>
+        <w:bidi/>
+        <w:rPr>
+          <w:lang w:val="en-US"/>
+        </w:rPr>
+      </w:pPr>
+    </w:p>
+    <w:p>
+      <w:pPr>
+        <w:bidi/>
+        <w:rPr>
+          <w:lang w:val="en-US"/>
+        </w:rPr>
+      </w:pPr>
+    </w:p>
+    <w:p>
+      <w:pPr>
+        <w:bidi/>
+        <w:rPr>
+          <w:lang w:val="en-US"/>
+        </w:rPr>
+      </w:pPr>
+    </w:p>
+    <w:p>
+      <w:pPr>
+        <w:bidi/>
+        <w:rPr>
+          <w:lang w:val="en-US"/>
+        </w:rPr>
+      </w:pPr>
+    </w:p>
+    <w:p>
+      <w:pPr>
+        <w:bidi/>
+        <w:rPr>
+          <w:lang w:val="en-US"/>
+        </w:rPr>
+      </w:pPr>
+    </w:p>
+    <w:p>
+      <w:pPr>
+        <w:bidi/>
+        <w:rPr>
+          <w:rtl/>
+          <w:lang w:val="en-US"/>
+        </w:rPr>
+      </w:pPr>
+    </w:p>
+    <w:p>
+      <w:pPr>
+        <w:bidi/>
+        <w:rPr>
+          <w:rtl/>
+          <w:lang w:val="en-US"/>
+        </w:rPr>
+      </w:pPr>
+    </w:p>
+    <w:p>
+      <w:pPr>
+        <w:bidi/>
+        <w:rPr>
+          <w:rtl/>
+          <w:lang w:val="en-US"/>
+        </w:rPr>
+      </w:pPr>
+    </w:p>
+    <w:p>
+      <w:pPr>
+        <w:bidi/>
+        <w:rPr>
+          <w:lang w:val="en-US"/>
+        </w:rPr>
+      </w:pPr>
+    </w:p>
+    <w:p>
+      <w:pPr>
+        <w:bidi/>
+        <w:rPr>
+          <w:rtl/>
+          <w:lang w:val="en-US"/>
+        </w:rPr>
+      </w:pPr>
+      <w:r>
+        <w:rPr>
+          <w:rFonts w:hint="cs"/>
+          <w:rtl/>
+          <w:lang w:val="en-US"/>
+        </w:rPr>
+        <w:lastRenderedPageBreak/>
+        <w:t xml:space="preserve">לאחר חשיבה מרובה הגענו להסכמה שיש צורך בעבודה מסודרת מבחינת האימפלמנטציה של הכבישים ושל התנועה באופן כללי בסימולציה על מנת לבנות, לשלוט, לשנות ולתמוך בשינויים </w:t>
+      </w:r>
+      <w:r>
+        <w:rPr>
+          <w:rFonts w:hint="cs"/>
+          <w:rtl/>
+          <w:lang w:val="en-US"/>
+        </w:rPr>
+        <w:t>דינמיים</w:t>
+      </w:r>
+      <w:r>
+        <w:rPr>
+          <w:rFonts w:hint="cs"/>
+          <w:rtl/>
+          <w:lang w:val="en-US"/>
+        </w:rPr>
+        <w:t xml:space="preserve"> בחוקי התנועה בהמשך הפרויקט. נכון להיום העבודה שאנו ירשנו עם הפרויקט ההתחלתי לא תומכת בעבודה שכזו. </w:t>
+      </w:r>
+    </w:p>
+    <w:p>
+      <w:pPr>
+        <w:bidi/>
+        <w:rPr>
+          <w:lang w:val="en-US"/>
+        </w:rPr>
+      </w:pPr>
+    </w:p>
+    <w:p>
+      <w:pPr>
+        <w:bidi/>
+        <w:rPr>
+          <w:rtl/>
+          <w:lang w:val="en-US"/>
+        </w:rPr>
+      </w:pPr>
+      <w:r>
+        <w:rPr>
+          <w:rFonts w:hint="cs"/>
+          <w:rtl/>
+          <w:lang w:val="en-US"/>
+        </w:rPr>
+        <w:t xml:space="preserve">צורת העבודה </w:t>
+      </w:r>
+      <w:r>
+        <w:rPr>
+          <w:rFonts w:hint="cs"/>
+          <w:rtl/>
+          <w:lang w:val="en-US"/>
+        </w:rPr>
+        <w:t>שאנו</w:t>
+      </w:r>
+      <w:r>
+        <w:rPr>
+          <w:rFonts w:hint="cs"/>
+          <w:rtl/>
+          <w:lang w:val="en-US"/>
+        </w:rPr>
+        <w:t xml:space="preserve"> נממש</w:t>
+      </w:r>
+      <w:r>
+        <w:rPr>
+          <w:rFonts w:hint="cs"/>
+          <w:rtl/>
+          <w:lang w:val="en-US"/>
+        </w:rPr>
+        <w:t>:</w:t>
+      </w:r>
+    </w:p>
+    <w:p>
+      <w:pPr>
+        <w:bidi/>
+        <w:rPr>
+          <w:rtl/>
+          <w:lang w:val="en-US"/>
+        </w:rPr>
+      </w:pPr>
+    </w:p>
+    <w:p>
+      <w:pPr>
+        <w:bidi/>
+        <w:rPr>
           <w:rtl/>
           <w:lang w:val="en-US"/>
         </w:rPr>
@@ -446,7 +687,7 @@
           <w:rtl/>
           <w:lang w:val="en-US"/>
         </w:rPr>
-        <w:t>תוכניות</w:t>
+        <w:t>נמדל</w:t>
       </w:r>
       <w:proofErr w:type="spellEnd"/>
       <w:r>
@@ -455,6 +696,720 @@
           <w:rtl/>
           <w:lang w:val="en-US"/>
         </w:rPr>
+        <w:t xml:space="preserve"> את המפה לגרף מקושר שבו כל צומת-&gt; צומת וכל </w:t>
+      </w:r>
+      <w:r>
+        <w:rPr>
+          <w:rFonts w:hint="cs"/>
+          <w:rtl/>
+          <w:lang w:val="en-US"/>
+        </w:rPr>
+        <w:t>כביש</w:t>
+      </w:r>
+      <w:r>
+        <w:rPr>
+          <w:rFonts w:hint="cs"/>
+          <w:rtl/>
+          <w:lang w:val="en-US"/>
+        </w:rPr>
+        <w:t xml:space="preserve"> -&gt; </w:t>
+      </w:r>
+      <w:r>
+        <w:rPr>
+          <w:rFonts w:hint="cs"/>
+          <w:rtl/>
+          <w:lang w:val="en-US"/>
+        </w:rPr>
+        <w:t>קשת</w:t>
+      </w:r>
+      <w:r>
+        <w:rPr>
+          <w:rFonts w:hint="cs"/>
+          <w:rtl/>
+          <w:lang w:val="en-US"/>
+        </w:rPr>
+        <w:t xml:space="preserve">. </w:t>
+      </w:r>
+    </w:p>
+    <w:p>
+      <w:pPr>
+        <w:bidi/>
+        <w:rPr>
+          <w:rtl/>
+          <w:lang w:val="en-US"/>
+        </w:rPr>
+      </w:pPr>
+      <w:r>
+        <w:rPr>
+          <w:rFonts w:hint="cs"/>
+          <w:rtl/>
+          <w:lang w:val="en-US"/>
+        </w:rPr>
+        <w:t>ניצור מוסכמה של שמות ייחודיים עבור כל צומת.</w:t>
+      </w:r>
+    </w:p>
+    <w:p>
+      <w:pPr>
+        <w:bidi/>
+        <w:rPr>
+          <w:rtl/>
+          <w:lang w:val="en-US"/>
+        </w:rPr>
+      </w:pPr>
+      <w:r>
+        <w:rPr>
+          <w:rFonts w:hint="cs"/>
+          <w:rtl/>
+          <w:lang w:val="en-US"/>
+        </w:rPr>
+        <w:t>ניצור מוסכמה של שמות ייחודיי</w:t>
+      </w:r>
+      <w:r>
+        <w:rPr>
+          <w:rFonts w:hint="eastAsia"/>
+          <w:rtl/>
+          <w:lang w:val="en-US"/>
+        </w:rPr>
+        <w:t>ם</w:t>
+      </w:r>
+      <w:r>
+        <w:rPr>
+          <w:rFonts w:hint="cs"/>
+          <w:rtl/>
+          <w:lang w:val="en-US"/>
+        </w:rPr>
+        <w:t xml:space="preserve"> עבור כל כביש.</w:t>
+      </w:r>
+    </w:p>
+    <w:p>
+      <w:pPr>
+        <w:bidi/>
+        <w:rPr>
+          <w:rtl/>
+          <w:lang w:val="en-US"/>
+        </w:rPr>
+      </w:pPr>
+      <w:r>
+        <w:rPr>
+          <w:rFonts w:hint="cs"/>
+          <w:rtl/>
+          <w:lang w:val="en-US"/>
+        </w:rPr>
+        <w:t>ניצור מפה של מערכים עבור כל צומת.</w:t>
+      </w:r>
+      <w:r>
+        <w:rPr>
+          <w:rFonts w:hint="cs"/>
+          <w:rtl/>
+          <w:lang w:val="en-US"/>
+        </w:rPr>
+        <w:t xml:space="preserve"> מפתח </w:t>
+      </w:r>
+      <w:r>
+        <w:rPr>
+          <w:rFonts w:hint="cs"/>
+          <w:rtl/>
+          <w:lang w:val="en-US"/>
+        </w:rPr>
+        <w:t>כל אבר במפה הוא שם של צומת.</w:t>
+      </w:r>
+      <w:r>
+        <w:rPr>
+          <w:rFonts w:hint="cs"/>
+          <w:rtl/>
+          <w:lang w:val="en-US"/>
+        </w:rPr>
+        <w:t xml:space="preserve"> </w:t>
+      </w:r>
+      <w:r>
+        <w:rPr>
+          <w:rFonts w:hint="cs"/>
+          <w:rtl/>
+          <w:lang w:val="en-US"/>
+        </w:rPr>
+        <w:t>כל צומת יוכל להיות בעל 3 או 4 כניסות/יציאות .</w:t>
+      </w:r>
+      <w:r>
+        <w:rPr>
+          <w:rFonts w:hint="cs"/>
+          <w:rtl/>
+          <w:lang w:val="en-US"/>
+        </w:rPr>
+        <w:t xml:space="preserve"> כל מערך</w:t>
+      </w:r>
+      <w:r>
+        <w:rPr>
+          <w:rFonts w:hint="cs"/>
+          <w:rtl/>
+          <w:lang w:val="en-US"/>
+        </w:rPr>
+        <w:t xml:space="preserve"> </w:t>
+      </w:r>
+      <w:r>
+        <w:rPr>
+          <w:rFonts w:hint="cs"/>
+          <w:rtl/>
+          <w:lang w:val="en-US"/>
+        </w:rPr>
+        <w:t xml:space="preserve">שכזה יכיל </w:t>
+      </w:r>
+      <w:r>
+        <w:rPr>
+          <w:rFonts w:hint="cs"/>
+          <w:rtl/>
+          <w:lang w:val="en-US"/>
+        </w:rPr>
+        <w:t>כמות אברים ככמות הכניסות/יציאות שלו בהתאמה.</w:t>
+      </w:r>
+      <w:r>
+        <w:rPr>
+          <w:rFonts w:hint="cs"/>
+          <w:rtl/>
+          <w:lang w:val="en-US"/>
+        </w:rPr>
+        <w:t xml:space="preserve"> אברים המסמלים את כל הפניות האפשריות באותו הצומת</w:t>
+      </w:r>
+      <w:r>
+        <w:rPr>
+          <w:rFonts w:hint="cs"/>
+          <w:rtl/>
+          <w:lang w:val="en-US"/>
+        </w:rPr>
+        <w:t>.</w:t>
+      </w:r>
+      <w:r>
+        <w:rPr>
+          <w:rFonts w:hint="cs"/>
+          <w:rtl/>
+          <w:lang w:val="en-US"/>
+        </w:rPr>
+        <w:t xml:space="preserve"> נקבע מיפוי כיוונים בצורה הבאה(סדר שרירותי): </w:t>
+      </w:r>
+    </w:p>
+    <w:p>
+      <w:pPr>
+        <w:bidi/>
+        <w:rPr>
+          <w:rFonts w:hint="cs"/>
+          <w:rtl/>
+          <w:lang w:val="en-US"/>
+        </w:rPr>
+      </w:pPr>
+      <w:r>
+        <w:rPr>
+          <w:rFonts w:hint="cs"/>
+          <w:rtl/>
+          <w:lang w:val="en-US"/>
+        </w:rPr>
+        <w:t>אבר ה-0 -&gt; צפון</w:t>
+      </w:r>
+      <w:r>
+        <w:rPr>
+          <w:rFonts w:hint="cs"/>
+          <w:rtl/>
+          <w:lang w:val="en-US"/>
+        </w:rPr>
+        <w:t>-דרום</w:t>
+      </w:r>
+    </w:p>
+    <w:p>
+      <w:pPr>
+        <w:bidi/>
+        <w:rPr>
+          <w:rtl/>
+          <w:lang w:val="en-US"/>
+        </w:rPr>
+      </w:pPr>
+      <w:r>
+        <w:rPr>
+          <w:rFonts w:hint="cs"/>
+          <w:rtl/>
+          <w:lang w:val="en-US"/>
+        </w:rPr>
+        <w:t>אבר ה-</w:t>
+      </w:r>
+      <w:r>
+        <w:rPr>
+          <w:rFonts w:hint="cs"/>
+          <w:rtl/>
+          <w:lang w:val="en-US"/>
+        </w:rPr>
+        <w:t>1</w:t>
+      </w:r>
+      <w:r>
+        <w:rPr>
+          <w:rFonts w:hint="cs"/>
+          <w:rtl/>
+          <w:lang w:val="en-US"/>
+        </w:rPr>
+        <w:t xml:space="preserve"> -&gt; </w:t>
+      </w:r>
+      <w:r>
+        <w:rPr>
+          <w:rFonts w:hint="cs"/>
+          <w:rtl/>
+          <w:lang w:val="en-US"/>
+        </w:rPr>
+        <w:t>מזרח-מערב</w:t>
+      </w:r>
+    </w:p>
+    <w:p>
+      <w:pPr>
+        <w:bidi/>
+        <w:rPr>
+          <w:rtl/>
+          <w:lang w:val="en-US"/>
+        </w:rPr>
+      </w:pPr>
+      <w:r>
+        <w:rPr>
+          <w:rFonts w:hint="cs"/>
+          <w:rtl/>
+          <w:lang w:val="en-US"/>
+        </w:rPr>
+        <w:t>אבר ה-</w:t>
+      </w:r>
+      <w:r>
+        <w:rPr>
+          <w:rFonts w:hint="cs"/>
+          <w:rtl/>
+          <w:lang w:val="en-US"/>
+        </w:rPr>
+        <w:t>2</w:t>
+      </w:r>
+      <w:r>
+        <w:rPr>
+          <w:rFonts w:hint="cs"/>
+          <w:rtl/>
+          <w:lang w:val="en-US"/>
+        </w:rPr>
+        <w:t xml:space="preserve"> -&gt; </w:t>
+      </w:r>
+      <w:r>
+        <w:rPr>
+          <w:rFonts w:hint="cs"/>
+          <w:rtl/>
+          <w:lang w:val="en-US"/>
+        </w:rPr>
+        <w:t>צפון-מזרח</w:t>
+      </w:r>
+    </w:p>
+    <w:p>
+      <w:pPr>
+        <w:bidi/>
+        <w:rPr>
+          <w:rtl/>
+          <w:lang w:val="en-US"/>
+        </w:rPr>
+      </w:pPr>
+      <w:r>
+        <w:rPr>
+          <w:rFonts w:hint="cs"/>
+          <w:rtl/>
+          <w:lang w:val="en-US"/>
+        </w:rPr>
+        <w:t>אבר ה-</w:t>
+      </w:r>
+      <w:r>
+        <w:rPr>
+          <w:rFonts w:hint="cs"/>
+          <w:rtl/>
+          <w:lang w:val="en-US"/>
+        </w:rPr>
+        <w:t>3</w:t>
+      </w:r>
+      <w:r>
+        <w:rPr>
+          <w:rFonts w:hint="cs"/>
+          <w:rtl/>
+          <w:lang w:val="en-US"/>
+        </w:rPr>
+        <w:t xml:space="preserve"> -&gt; </w:t>
+      </w:r>
+      <w:r>
+        <w:rPr>
+          <w:rFonts w:hint="cs"/>
+          <w:rtl/>
+          <w:lang w:val="en-US"/>
+        </w:rPr>
+        <w:t>דרום-מערב</w:t>
+      </w:r>
+    </w:p>
+    <w:p>
+      <w:pPr>
+        <w:bidi/>
+        <w:rPr>
+          <w:rtl/>
+          <w:lang w:val="en-US"/>
+        </w:rPr>
+      </w:pPr>
+      <w:r>
+        <w:rPr>
+          <w:rFonts w:hint="cs"/>
+          <w:rtl/>
+          <w:lang w:val="en-US"/>
+        </w:rPr>
+        <w:t>כך ש, צפון-דרום מסמל מעבר בצומת מכיוון צפון לכיוון דרום. כמוב</w:t>
+      </w:r>
+      <w:r>
+        <w:rPr>
+          <w:rFonts w:hint="cs"/>
+          <w:rtl/>
+          <w:lang w:val="en-US"/>
+        </w:rPr>
+        <w:t>ן</w:t>
+      </w:r>
+      <w:r>
+        <w:rPr>
+          <w:rFonts w:hint="cs"/>
+          <w:rtl/>
+          <w:lang w:val="en-US"/>
+        </w:rPr>
+        <w:t xml:space="preserve"> שניתן בעזרת מימוש זה לעבור בצומת גם מדרום-לצפון ע״ הפיכת כיוון המערך.</w:t>
+      </w:r>
+    </w:p>
+    <w:p>
+      <w:pPr>
+        <w:bidi/>
+        <w:rPr>
+          <w:rtl/>
+          <w:lang w:val="en-US"/>
+        </w:rPr>
+      </w:pPr>
+    </w:p>
+    <w:p>
+      <w:pPr>
+        <w:bidi/>
+        <w:rPr>
+          <w:rtl/>
+          <w:lang w:val="en-US"/>
+        </w:rPr>
+      </w:pPr>
+      <w:r>
+        <w:rPr>
+          <w:rFonts w:hint="cs"/>
+          <w:rtl/>
+          <w:lang w:val="en-US"/>
+        </w:rPr>
+        <w:t xml:space="preserve">בקוד כל רכב עובר </w:t>
+      </w:r>
+      <w:r>
+        <w:rPr>
+          <w:lang w:val="en-US"/>
+        </w:rPr>
+        <w:t>path</w:t>
+      </w:r>
+      <w:r>
+        <w:rPr>
+          <w:rFonts w:hint="cs"/>
+          <w:rtl/>
+          <w:lang w:val="en-US"/>
+        </w:rPr>
+        <w:t xml:space="preserve"> </w:t>
+      </w:r>
+      <w:r>
+        <w:rPr>
+          <w:rFonts w:hint="cs"/>
+          <w:rtl/>
+          <w:lang w:val="en-US"/>
+        </w:rPr>
+        <w:t>מסוים</w:t>
+      </w:r>
+      <w:r>
+        <w:rPr>
+          <w:rFonts w:hint="cs"/>
+          <w:rtl/>
+          <w:lang w:val="en-US"/>
+        </w:rPr>
+        <w:t xml:space="preserve">. </w:t>
+      </w:r>
+      <w:r>
+        <w:rPr>
+          <w:lang w:val="en-US"/>
+        </w:rPr>
+        <w:t>Path</w:t>
+      </w:r>
+      <w:r>
+        <w:rPr>
+          <w:rFonts w:hint="cs"/>
+          <w:rtl/>
+          <w:lang w:val="en-US"/>
+        </w:rPr>
+        <w:t xml:space="preserve"> הוא אוסף של כבישים המסלים את הדרך של הרכב הזה מנקודת ההתחלה ועד שהוא יוצא מהסימולציה. </w:t>
+      </w:r>
+    </w:p>
+    <w:p>
+      <w:pPr>
+        <w:bidi/>
+        <w:rPr>
+          <w:rtl/>
+          <w:lang w:val="en-US"/>
+        </w:rPr>
+      </w:pPr>
+    </w:p>
+    <w:p>
+      <w:pPr>
+        <w:bidi/>
+        <w:rPr>
+          <w:lang w:val="en-US"/>
+        </w:rPr>
+      </w:pPr>
+      <w:r>
+        <w:rPr>
+          <w:rFonts w:hint="cs"/>
+          <w:rtl/>
+          <w:lang w:val="en-US"/>
+        </w:rPr>
+        <w:t>לכן, ה</w:t>
+      </w:r>
+      <w:r>
+        <w:rPr>
+          <w:lang w:val="en-US"/>
+        </w:rPr>
+        <w:t xml:space="preserve">Path </w:t>
+      </w:r>
+      <w:r>
+        <w:rPr>
+          <w:rFonts w:hint="cs"/>
+          <w:rtl/>
+          <w:lang w:val="en-US"/>
+        </w:rPr>
+        <w:t xml:space="preserve"> עבור המימוש שלנו יבוצע בצורה הבאה :</w:t>
+      </w:r>
+      <w:r>
+        <w:rPr>
+          <w:rFonts w:hint="cs"/>
+          <w:lang w:val="en-US"/>
+        </w:rPr>
+        <w:t xml:space="preserve"> </w:t>
+      </w:r>
+    </w:p>
+    <w:p>
+      <w:pPr>
+        <w:bidi/>
+        <w:rPr>
+          <w:rtl/>
+          <w:lang w:val="en-US"/>
+        </w:rPr>
+      </w:pPr>
+    </w:p>
+    <w:p>
+      <w:pPr>
+        <w:rPr>
+          <w:rFonts w:hint="cs"/>
+          <w:lang w:val="en-US"/>
+        </w:rPr>
+      </w:pPr>
+      <w:proofErr w:type="gramStart"/>
+      <w:r>
+        <w:rPr>
+          <w:lang w:val="en-US"/>
+        </w:rPr>
+        <w:t>Path :</w:t>
+      </w:r>
+      <w:proofErr w:type="gramEnd"/>
+      <w:r>
+        <w:rPr>
+          <w:lang w:val="en-US"/>
+        </w:rPr>
+        <w:t xml:space="preserve"> [</w:t>
+      </w:r>
+      <w:r>
+        <w:rPr>
+          <w:lang w:val="en-US"/>
+        </w:rPr>
+        <w:t>&lt;</w:t>
+      </w:r>
+      <w:proofErr w:type="spellStart"/>
+      <w:r>
+        <w:rPr>
+          <w:lang w:val="en-US"/>
+        </w:rPr>
+        <w:t>Some_Node</w:t>
+      </w:r>
+      <w:proofErr w:type="spellEnd"/>
+      <w:r>
+        <w:rPr>
+          <w:lang w:val="en-US"/>
+        </w:rPr>
+        <w:t>&gt;[0|1|2|3],</w:t>
+      </w:r>
+      <w:r>
+        <w:rPr>
+          <w:lang w:val="en-US"/>
+        </w:rPr>
+        <w:t xml:space="preserve"> </w:t>
+      </w:r>
+      <w:r>
+        <w:rPr>
+          <w:lang w:val="en-US"/>
+        </w:rPr>
+        <w:t>[&lt;Some</w:t>
+      </w:r>
+      <w:r>
+        <w:rPr>
+          <w:rFonts w:hint="cs"/>
+          <w:rtl/>
+          <w:lang w:val="en-US"/>
+        </w:rPr>
+        <w:t>_</w:t>
+      </w:r>
+      <w:proofErr w:type="spellStart"/>
+      <w:r>
+        <w:rPr>
+          <w:lang w:val="en-US"/>
+        </w:rPr>
+        <w:t>Other</w:t>
+      </w:r>
+      <w:r>
+        <w:rPr>
+          <w:lang w:val="en-US"/>
+        </w:rPr>
+        <w:t>_Node</w:t>
+      </w:r>
+      <w:proofErr w:type="spellEnd"/>
+      <w:r>
+        <w:rPr>
+          <w:lang w:val="en-US"/>
+        </w:rPr>
+        <w:t>&gt;[0|1|2|3],</w:t>
+      </w:r>
+      <w:r>
+        <w:rPr>
+          <w:lang w:val="en-US"/>
+        </w:rPr>
+        <w:t>…,</w:t>
+      </w:r>
+      <w:r>
+        <w:rPr>
+          <w:lang w:val="en-US"/>
+        </w:rPr>
+        <w:t xml:space="preserve"> </w:t>
+      </w:r>
+      <w:r>
+        <w:rPr>
+          <w:lang w:val="en-US"/>
+        </w:rPr>
+        <w:t>[&lt;</w:t>
+      </w:r>
+      <w:proofErr w:type="spellStart"/>
+      <w:r>
+        <w:rPr>
+          <w:lang w:val="en-US"/>
+        </w:rPr>
+        <w:t>Final</w:t>
+      </w:r>
+      <w:r>
+        <w:rPr>
+          <w:lang w:val="en-US"/>
+        </w:rPr>
+        <w:t>_Node</w:t>
+      </w:r>
+      <w:proofErr w:type="spellEnd"/>
+      <w:r>
+        <w:rPr>
+          <w:lang w:val="en-US"/>
+        </w:rPr>
+        <w:t>&gt;[0|1|2|3]</w:t>
+      </w:r>
+      <w:r>
+        <w:rPr>
+          <w:lang w:val="en-US"/>
+        </w:rPr>
+        <w:t>]</w:t>
+      </w:r>
+    </w:p>
+    <w:p>
+      <w:pPr>
+        <w:bidi/>
+        <w:rPr>
+          <w:rtl/>
+          <w:lang w:val="en-US"/>
+        </w:rPr>
+      </w:pPr>
+    </w:p>
+    <w:p>
+      <w:pPr>
+        <w:bidi/>
+        <w:rPr>
+          <w:rFonts w:hint="cs"/>
+          <w:rtl/>
+          <w:lang w:val="en-US"/>
+        </w:rPr>
+      </w:pPr>
+    </w:p>
+    <w:p>
+      <w:pPr>
+        <w:bidi/>
+        <w:rPr>
+          <w:rtl/>
+          <w:lang w:val="en-US"/>
+        </w:rPr>
+      </w:pPr>
+      <w:r>
+        <w:rPr>
+          <w:rFonts w:hint="cs"/>
+          <w:rtl/>
+          <w:lang w:val="en-US"/>
+        </w:rPr>
+        <w:t xml:space="preserve">בנוסף, </w:t>
+      </w:r>
+    </w:p>
+    <w:p>
+      <w:pPr>
+        <w:bidi/>
+        <w:rPr>
+          <w:rtl/>
+          <w:lang w:val="en-US"/>
+        </w:rPr>
+      </w:pPr>
+      <w:r>
+        <w:rPr>
+          <w:rFonts w:hint="cs"/>
+          <w:rtl/>
+          <w:lang w:val="en-US"/>
+        </w:rPr>
+        <w:t>חשבנו כבר כיצד להציג מידע עמוק(וניתוח של המידע) על הסימולציה מעבר למידע המוצג תוך כדי ריצה.</w:t>
+      </w:r>
+      <w:r>
+        <w:rPr>
+          <w:rFonts w:hint="cs"/>
+          <w:lang w:val="en-US"/>
+        </w:rPr>
+        <w:t xml:space="preserve"> </w:t>
+      </w:r>
+    </w:p>
+    <w:p>
+      <w:pPr>
+        <w:bidi/>
+        <w:rPr>
+          <w:rtl/>
+          <w:lang w:val="en-US"/>
+        </w:rPr>
+      </w:pPr>
+    </w:p>
+    <w:p>
+      <w:pPr>
+        <w:bidi/>
+        <w:rPr>
+          <w:rtl/>
+          <w:lang w:val="en-US"/>
+        </w:rPr>
+      </w:pPr>
+      <w:r>
+        <w:rPr>
+          <w:rFonts w:hint="cs"/>
+          <w:rtl/>
+          <w:lang w:val="en-US"/>
+        </w:rPr>
+        <w:t>תכוניות</w:t>
+      </w:r>
+      <w:r>
+        <w:rPr>
+          <w:rFonts w:hint="cs"/>
+          <w:rtl/>
+          <w:lang w:val="en-US"/>
+        </w:rPr>
         <w:t xml:space="preserve"> להצגת המידע : </w:t>
       </w:r>
     </w:p>
@@ -462,8 +1417,6 @@
       <w:pPr>
         <w:bidi/>
         <w:rPr>
-          <w:rFonts w:hint="cs"/>
-          <w:rtl/>
           <w:lang w:val="en-US"/>
         </w:rPr>
       </w:pPr>
@@ -536,7 +1489,12 @@
     </w:p>
     <w:p>
       <w:pPr>
-        <w:jc w:val="right"/>
+        <w:bidi/>
+        <w:rPr>
+          <w:rFonts w:hint="cs"/>
+          <w:rtl/>
+          <w:lang w:val="en-US"/>
+        </w:rPr>
       </w:pPr>
     </w:p>
     <w:sectPr>

</xml_diff>